<commit_message>
Added use case table
</commit_message>
<xml_diff>
--- a/system_modelling/system_model.docx
+++ b/system_modelling/system_model.docx
@@ -7,16 +7,7 @@
         <w:rPr>
           <w:lang w:val="en-US"/>
         </w:rPr>
-        <w:t>Use case:</w:t>
-      </w:r>
-      <w:r>
-        <w:rPr>
-          <w:lang w:val="en-US"/>
-        </w:rPr>
-        <w:t xml:space="preserve"> </w:t>
-      </w:r>
-      <w:r>
-        <w:t>знайти книгу</w:t>
+        <w:t>Use case</w:t>
       </w:r>
     </w:p>
     <w:tbl>
@@ -33,6 +24,13 @@
         <w:tc>
           <w:tcPr>
             <w:tcW w:w="4621" w:type="dxa"/>
+            <w:tcBorders>
+              <w:top w:val="single" w:sz="4" w:space="0" w:color="000000" w:themeColor="text1"/>
+              <w:left w:val="single" w:sz="4" w:space="0" w:color="000000" w:themeColor="text1"/>
+              <w:bottom w:val="single" w:sz="4" w:space="0" w:color="000000" w:themeColor="text1"/>
+              <w:right w:val="single" w:sz="4" w:space="0" w:color="000000" w:themeColor="text1"/>
+            </w:tcBorders>
+            <w:hideMark/>
           </w:tcPr>
           <w:p>
             <w:r>
@@ -43,10 +41,25 @@
         <w:tc>
           <w:tcPr>
             <w:tcW w:w="4621" w:type="dxa"/>
-          </w:tcPr>
-          <w:p>
-            <w:r>
-              <w:t>Сканування товарів</w:t>
+            <w:tcBorders>
+              <w:top w:val="single" w:sz="4" w:space="0" w:color="000000" w:themeColor="text1"/>
+              <w:left w:val="single" w:sz="4" w:space="0" w:color="000000" w:themeColor="text1"/>
+              <w:bottom w:val="single" w:sz="4" w:space="0" w:color="000000" w:themeColor="text1"/>
+              <w:right w:val="single" w:sz="4" w:space="0" w:color="000000" w:themeColor="text1"/>
+            </w:tcBorders>
+            <w:hideMark/>
+          </w:tcPr>
+          <w:p>
+            <w:pPr>
+              <w:rPr>
+                <w:b/>
+              </w:rPr>
+            </w:pPr>
+            <w:r>
+              <w:rPr>
+                <w:b/>
+              </w:rPr>
+              <w:t>Пошук книги</w:t>
             </w:r>
           </w:p>
         </w:tc>
@@ -55,6 +68,13 @@
         <w:tc>
           <w:tcPr>
             <w:tcW w:w="4621" w:type="dxa"/>
+            <w:tcBorders>
+              <w:top w:val="single" w:sz="4" w:space="0" w:color="000000" w:themeColor="text1"/>
+              <w:left w:val="single" w:sz="4" w:space="0" w:color="000000" w:themeColor="text1"/>
+              <w:bottom w:val="single" w:sz="4" w:space="0" w:color="000000" w:themeColor="text1"/>
+              <w:right w:val="single" w:sz="4" w:space="0" w:color="000000" w:themeColor="text1"/>
+            </w:tcBorders>
+            <w:hideMark/>
           </w:tcPr>
           <w:p>
             <w:r>
@@ -65,6 +85,13 @@
         <w:tc>
           <w:tcPr>
             <w:tcW w:w="4621" w:type="dxa"/>
+            <w:tcBorders>
+              <w:top w:val="single" w:sz="4" w:space="0" w:color="000000" w:themeColor="text1"/>
+              <w:left w:val="single" w:sz="4" w:space="0" w:color="000000" w:themeColor="text1"/>
+              <w:bottom w:val="single" w:sz="4" w:space="0" w:color="000000" w:themeColor="text1"/>
+              <w:right w:val="single" w:sz="4" w:space="0" w:color="000000" w:themeColor="text1"/>
+            </w:tcBorders>
+            <w:hideMark/>
           </w:tcPr>
           <w:p>
             <w:r>
@@ -77,74 +104,801 @@
         <w:tc>
           <w:tcPr>
             <w:tcW w:w="4621" w:type="dxa"/>
-          </w:tcPr>
-          <w:p/>
-        </w:tc>
-        <w:tc>
-          <w:tcPr>
-            <w:tcW w:w="4621" w:type="dxa"/>
-          </w:tcPr>
-          <w:p/>
+            <w:tcBorders>
+              <w:top w:val="single" w:sz="4" w:space="0" w:color="000000" w:themeColor="text1"/>
+              <w:left w:val="single" w:sz="4" w:space="0" w:color="000000" w:themeColor="text1"/>
+              <w:bottom w:val="single" w:sz="4" w:space="0" w:color="000000" w:themeColor="text1"/>
+              <w:right w:val="single" w:sz="4" w:space="0" w:color="000000" w:themeColor="text1"/>
+            </w:tcBorders>
+            <w:hideMark/>
+          </w:tcPr>
+          <w:p>
+            <w:r>
+              <w:t>Дія</w:t>
+            </w:r>
+          </w:p>
+        </w:tc>
+        <w:tc>
+          <w:tcPr>
+            <w:tcW w:w="4621" w:type="dxa"/>
+            <w:tcBorders>
+              <w:top w:val="single" w:sz="4" w:space="0" w:color="000000" w:themeColor="text1"/>
+              <w:left w:val="single" w:sz="4" w:space="0" w:color="000000" w:themeColor="text1"/>
+              <w:bottom w:val="single" w:sz="4" w:space="0" w:color="000000" w:themeColor="text1"/>
+              <w:right w:val="single" w:sz="4" w:space="0" w:color="000000" w:themeColor="text1"/>
+            </w:tcBorders>
+            <w:hideMark/>
+          </w:tcPr>
+          <w:p>
+            <w:r>
+              <w:t>Знайти книгу, перейшовши на її сторінку (профіль)</w:t>
+            </w:r>
+          </w:p>
         </w:tc>
       </w:tr>
       <w:tr>
         <w:tc>
           <w:tcPr>
             <w:tcW w:w="4621" w:type="dxa"/>
-          </w:tcPr>
-          <w:p/>
-        </w:tc>
-        <w:tc>
-          <w:tcPr>
-            <w:tcW w:w="4621" w:type="dxa"/>
-          </w:tcPr>
-          <w:p/>
+            <w:tcBorders>
+              <w:top w:val="single" w:sz="4" w:space="0" w:color="000000" w:themeColor="text1"/>
+              <w:left w:val="single" w:sz="4" w:space="0" w:color="000000" w:themeColor="text1"/>
+              <w:bottom w:val="single" w:sz="4" w:space="0" w:color="000000" w:themeColor="text1"/>
+              <w:right w:val="single" w:sz="4" w:space="0" w:color="000000" w:themeColor="text1"/>
+            </w:tcBorders>
+            <w:hideMark/>
+          </w:tcPr>
+          <w:p>
+            <w:r>
+              <w:t>Попередні умови</w:t>
+            </w:r>
+          </w:p>
+        </w:tc>
+        <w:tc>
+          <w:tcPr>
+            <w:tcW w:w="4621" w:type="dxa"/>
+            <w:tcBorders>
+              <w:top w:val="single" w:sz="4" w:space="0" w:color="000000" w:themeColor="text1"/>
+              <w:left w:val="single" w:sz="4" w:space="0" w:color="000000" w:themeColor="text1"/>
+              <w:bottom w:val="single" w:sz="4" w:space="0" w:color="000000" w:themeColor="text1"/>
+              <w:right w:val="single" w:sz="4" w:space="0" w:color="000000" w:themeColor="text1"/>
+            </w:tcBorders>
+            <w:hideMark/>
+          </w:tcPr>
+          <w:p>
+            <w:pPr>
+              <w:pStyle w:val="a4"/>
+              <w:numPr>
+                <w:ilvl w:val="0"/>
+                <w:numId w:val="1"/>
+              </w:numPr>
+            </w:pPr>
+            <w:r>
+              <w:t>Користувач зареєстрований в системі</w:t>
+            </w:r>
+          </w:p>
+          <w:p>
+            <w:pPr>
+              <w:ind w:left="360"/>
+            </w:pPr>
+            <w:r>
+              <w:t>*2.  Користувач виставив в особистому профілі вподобання щодо книг (жанр, автор, видавництво)</w:t>
+            </w:r>
+          </w:p>
+          <w:p>
+            <w:pPr>
+              <w:ind w:left="360"/>
+            </w:pPr>
+            <w:r>
+              <w:t>*3. Користувач уже брав участь у купівлі/продажу/абміні книг</w:t>
+            </w:r>
+          </w:p>
+          <w:p>
+            <w:pPr>
+              <w:pStyle w:val="a4"/>
+              <w:numPr>
+                <w:ilvl w:val="0"/>
+                <w:numId w:val="2"/>
+              </w:numPr>
+            </w:pPr>
+            <w:r>
+              <w:t>Книга є в базі даних</w:t>
+            </w:r>
+          </w:p>
         </w:tc>
       </w:tr>
       <w:tr>
         <w:tc>
           <w:tcPr>
             <w:tcW w:w="4621" w:type="dxa"/>
-          </w:tcPr>
-          <w:p/>
-        </w:tc>
-        <w:tc>
-          <w:tcPr>
-            <w:tcW w:w="4621" w:type="dxa"/>
-          </w:tcPr>
-          <w:p/>
+            <w:tcBorders>
+              <w:top w:val="single" w:sz="4" w:space="0" w:color="000000" w:themeColor="text1"/>
+              <w:left w:val="single" w:sz="4" w:space="0" w:color="000000" w:themeColor="text1"/>
+              <w:bottom w:val="single" w:sz="4" w:space="0" w:color="000000" w:themeColor="text1"/>
+              <w:right w:val="single" w:sz="4" w:space="0" w:color="000000" w:themeColor="text1"/>
+            </w:tcBorders>
+            <w:hideMark/>
+          </w:tcPr>
+          <w:p>
+            <w:r>
+              <w:t>Успішний сценарій</w:t>
+            </w:r>
+          </w:p>
+        </w:tc>
+        <w:tc>
+          <w:tcPr>
+            <w:tcW w:w="4621" w:type="dxa"/>
+            <w:tcBorders>
+              <w:top w:val="single" w:sz="4" w:space="0" w:color="000000" w:themeColor="text1"/>
+              <w:left w:val="single" w:sz="4" w:space="0" w:color="000000" w:themeColor="text1"/>
+              <w:bottom w:val="single" w:sz="4" w:space="0" w:color="000000" w:themeColor="text1"/>
+              <w:right w:val="single" w:sz="4" w:space="0" w:color="000000" w:themeColor="text1"/>
+            </w:tcBorders>
+            <w:hideMark/>
+          </w:tcPr>
+          <w:p>
+            <w:pPr>
+              <w:pStyle w:val="a4"/>
+              <w:numPr>
+                <w:ilvl w:val="0"/>
+                <w:numId w:val="3"/>
+              </w:numPr>
+            </w:pPr>
+            <w:r>
+              <w:t>Користувач авторизується в системі</w:t>
+            </w:r>
+          </w:p>
+          <w:p>
+            <w:pPr>
+              <w:pStyle w:val="a4"/>
+              <w:numPr>
+                <w:ilvl w:val="0"/>
+                <w:numId w:val="3"/>
+              </w:numPr>
+            </w:pPr>
+            <w:r>
+              <w:t>Користувач обирає пошук</w:t>
+            </w:r>
+          </w:p>
+          <w:p>
+            <w:pPr>
+              <w:ind w:left="360"/>
+            </w:pPr>
+            <w:r>
+              <w:t>2.</w:t>
+            </w:r>
+            <w:r>
+              <w:rPr>
+                <w:lang w:val="en-US"/>
+              </w:rPr>
+              <w:t>a</w:t>
+            </w:r>
+            <w:r>
+              <w:rPr>
+                <w:lang w:val="ru-RU"/>
+              </w:rPr>
+              <w:t>.</w:t>
+            </w:r>
+            <w:r>
+              <w:t>1 Користувач обирає пошук за запитом</w:t>
+            </w:r>
+          </w:p>
+          <w:p>
+            <w:pPr>
+              <w:pStyle w:val="a4"/>
+            </w:pPr>
+            <w:r>
+              <w:t>2.</w:t>
+            </w:r>
+            <w:r>
+              <w:rPr>
+                <w:lang w:val="en-US"/>
+              </w:rPr>
+              <w:t>a</w:t>
+            </w:r>
+            <w:r>
+              <w:rPr>
+                <w:lang w:val="ru-RU"/>
+              </w:rPr>
+              <w:t xml:space="preserve">.2 </w:t>
+            </w:r>
+            <w:r>
+              <w:t>Система пропонує знайти за фільтрами (назва, жанр, автор, видавництво, роки видання(інтервал))</w:t>
+            </w:r>
+          </w:p>
+          <w:p>
+            <w:pPr>
+              <w:pStyle w:val="a4"/>
+            </w:pPr>
+            <w:r>
+              <w:t>2.а.3 Користувач заповнює потрібні фільтри та посилає запит на пошук</w:t>
+            </w:r>
+          </w:p>
+          <w:p>
+            <w:r>
+              <w:t xml:space="preserve">        2.</w:t>
+            </w:r>
+            <w:r>
+              <w:rPr>
+                <w:lang w:val="en-US"/>
+              </w:rPr>
+              <w:t>b</w:t>
+            </w:r>
+            <w:r>
+              <w:rPr>
+                <w:lang w:val="ru-RU"/>
+              </w:rPr>
+              <w:t xml:space="preserve">.1 Користувач обирає </w:t>
+            </w:r>
+            <w:r>
+              <w:t>пошук за рекомендацією</w:t>
+            </w:r>
+          </w:p>
+          <w:p>
+            <w:pPr>
+              <w:pStyle w:val="a4"/>
+            </w:pPr>
+            <w:r>
+              <w:t>2.</w:t>
+            </w:r>
+            <w:r>
+              <w:rPr>
+                <w:lang w:val="en-US"/>
+              </w:rPr>
+              <w:t>b</w:t>
+            </w:r>
+            <w:r>
+              <w:rPr>
+                <w:lang w:val="ru-RU"/>
+              </w:rPr>
+              <w:t>.</w:t>
+            </w:r>
+            <w:r>
+              <w:t>2 Система видає книги, що можуть бути цікаві користувачеві</w:t>
+            </w:r>
+          </w:p>
+          <w:p>
+            <w:pPr>
+              <w:pStyle w:val="a4"/>
+            </w:pPr>
+            <w:r>
+              <w:t>2.</w:t>
+            </w:r>
+            <w:r>
+              <w:rPr>
+                <w:lang w:val="en-US"/>
+              </w:rPr>
+              <w:t>b</w:t>
+            </w:r>
+            <w:r>
+              <w:rPr>
+                <w:lang w:val="ru-RU"/>
+              </w:rPr>
+              <w:t xml:space="preserve">.3 </w:t>
+            </w:r>
+            <w:r>
+              <w:t>Користувач обирає книгу з множини запропонованих</w:t>
+            </w:r>
+          </w:p>
+          <w:p>
+            <w:r>
+              <w:t xml:space="preserve">        3.   Система переводить користувача на       сторінку цієї книги</w:t>
+            </w:r>
+          </w:p>
         </w:tc>
       </w:tr>
       <w:tr>
         <w:tc>
           <w:tcPr>
             <w:tcW w:w="4621" w:type="dxa"/>
-          </w:tcPr>
-          <w:p/>
-        </w:tc>
-        <w:tc>
-          <w:tcPr>
-            <w:tcW w:w="4621" w:type="dxa"/>
-          </w:tcPr>
-          <w:p/>
+            <w:tcBorders>
+              <w:top w:val="single" w:sz="4" w:space="0" w:color="000000" w:themeColor="text1"/>
+              <w:left w:val="single" w:sz="4" w:space="0" w:color="000000" w:themeColor="text1"/>
+              <w:bottom w:val="single" w:sz="4" w:space="0" w:color="000000" w:themeColor="text1"/>
+              <w:right w:val="single" w:sz="4" w:space="0" w:color="000000" w:themeColor="text1"/>
+            </w:tcBorders>
+            <w:hideMark/>
+          </w:tcPr>
+          <w:p>
+            <w:r>
+              <w:t>Результат</w:t>
+            </w:r>
+          </w:p>
+        </w:tc>
+        <w:tc>
+          <w:tcPr>
+            <w:tcW w:w="4621" w:type="dxa"/>
+            <w:tcBorders>
+              <w:top w:val="single" w:sz="4" w:space="0" w:color="000000" w:themeColor="text1"/>
+              <w:left w:val="single" w:sz="4" w:space="0" w:color="000000" w:themeColor="text1"/>
+              <w:bottom w:val="single" w:sz="4" w:space="0" w:color="000000" w:themeColor="text1"/>
+              <w:right w:val="single" w:sz="4" w:space="0" w:color="000000" w:themeColor="text1"/>
+            </w:tcBorders>
+            <w:hideMark/>
+          </w:tcPr>
+          <w:p>
+            <w:r>
+              <w:t>Користувач знаходить потрібну книжку, перейшовши на профіль(сторінку) цієї книжки</w:t>
+            </w:r>
+          </w:p>
         </w:tc>
       </w:tr>
       <w:tr>
         <w:tc>
           <w:tcPr>
             <w:tcW w:w="4621" w:type="dxa"/>
-          </w:tcPr>
-          <w:p/>
-        </w:tc>
-        <w:tc>
-          <w:tcPr>
-            <w:tcW w:w="4621" w:type="dxa"/>
-          </w:tcPr>
-          <w:p/>
+            <w:tcBorders>
+              <w:top w:val="single" w:sz="4" w:space="0" w:color="000000" w:themeColor="text1"/>
+              <w:left w:val="single" w:sz="4" w:space="0" w:color="000000" w:themeColor="text1"/>
+              <w:bottom w:val="single" w:sz="4" w:space="0" w:color="000000" w:themeColor="text1"/>
+              <w:right w:val="single" w:sz="4" w:space="0" w:color="000000" w:themeColor="text1"/>
+            </w:tcBorders>
+            <w:hideMark/>
+          </w:tcPr>
+          <w:p>
+            <w:r>
+              <w:t>Пріоритет</w:t>
+            </w:r>
+          </w:p>
+        </w:tc>
+        <w:tc>
+          <w:tcPr>
+            <w:tcW w:w="4621" w:type="dxa"/>
+            <w:tcBorders>
+              <w:top w:val="single" w:sz="4" w:space="0" w:color="000000" w:themeColor="text1"/>
+              <w:left w:val="single" w:sz="4" w:space="0" w:color="000000" w:themeColor="text1"/>
+              <w:bottom w:val="single" w:sz="4" w:space="0" w:color="000000" w:themeColor="text1"/>
+              <w:right w:val="single" w:sz="4" w:space="0" w:color="000000" w:themeColor="text1"/>
+            </w:tcBorders>
+            <w:hideMark/>
+          </w:tcPr>
+          <w:p>
+            <w:r>
+              <w:t>високий</w:t>
+            </w:r>
+          </w:p>
+        </w:tc>
+      </w:tr>
+      <w:tr>
+        <w:tc>
+          <w:tcPr>
+            <w:tcW w:w="4621" w:type="dxa"/>
+            <w:tcBorders>
+              <w:top w:val="single" w:sz="4" w:space="0" w:color="000000" w:themeColor="text1"/>
+              <w:left w:val="single" w:sz="4" w:space="0" w:color="000000" w:themeColor="text1"/>
+              <w:bottom w:val="single" w:sz="4" w:space="0" w:color="000000" w:themeColor="text1"/>
+              <w:right w:val="single" w:sz="4" w:space="0" w:color="000000" w:themeColor="text1"/>
+            </w:tcBorders>
+            <w:hideMark/>
+          </w:tcPr>
+          <w:p>
+            <w:r>
+              <w:t>Частоста використання</w:t>
+            </w:r>
+          </w:p>
+        </w:tc>
+        <w:tc>
+          <w:tcPr>
+            <w:tcW w:w="4621" w:type="dxa"/>
+            <w:tcBorders>
+              <w:top w:val="single" w:sz="4" w:space="0" w:color="000000" w:themeColor="text1"/>
+              <w:left w:val="single" w:sz="4" w:space="0" w:color="000000" w:themeColor="text1"/>
+              <w:bottom w:val="single" w:sz="4" w:space="0" w:color="000000" w:themeColor="text1"/>
+              <w:right w:val="single" w:sz="4" w:space="0" w:color="000000" w:themeColor="text1"/>
+            </w:tcBorders>
+            <w:hideMark/>
+          </w:tcPr>
+          <w:p>
+            <w:r>
+              <w:t>Не обмежена</w:t>
+            </w:r>
+          </w:p>
+        </w:tc>
+      </w:tr>
+      <w:tr>
+        <w:tc>
+          <w:tcPr>
+            <w:tcW w:w="4621" w:type="dxa"/>
+            <w:tcBorders>
+              <w:top w:val="single" w:sz="4" w:space="0" w:color="000000" w:themeColor="text1"/>
+              <w:left w:val="single" w:sz="4" w:space="0" w:color="000000" w:themeColor="text1"/>
+              <w:bottom w:val="single" w:sz="4" w:space="0" w:color="000000" w:themeColor="text1"/>
+              <w:right w:val="single" w:sz="4" w:space="0" w:color="000000" w:themeColor="text1"/>
+            </w:tcBorders>
+            <w:hideMark/>
+          </w:tcPr>
+          <w:p>
+            <w:r>
+              <w:t>Бізнес-правила</w:t>
+            </w:r>
+          </w:p>
+        </w:tc>
+        <w:tc>
+          <w:tcPr>
+            <w:tcW w:w="4621" w:type="dxa"/>
+            <w:tcBorders>
+              <w:top w:val="single" w:sz="4" w:space="0" w:color="000000" w:themeColor="text1"/>
+              <w:left w:val="single" w:sz="4" w:space="0" w:color="000000" w:themeColor="text1"/>
+              <w:bottom w:val="single" w:sz="4" w:space="0" w:color="000000" w:themeColor="text1"/>
+              <w:right w:val="single" w:sz="4" w:space="0" w:color="000000" w:themeColor="text1"/>
+            </w:tcBorders>
+            <w:hideMark/>
+          </w:tcPr>
+          <w:p>
+            <w:r>
+              <w:t xml:space="preserve">Має бути візуально просто знайти функцію пошуку книг </w:t>
+            </w:r>
+          </w:p>
+        </w:tc>
+      </w:tr>
+      <w:tr>
+        <w:tc>
+          <w:tcPr>
+            <w:tcW w:w="4621" w:type="dxa"/>
+            <w:tcBorders>
+              <w:top w:val="single" w:sz="4" w:space="0" w:color="000000" w:themeColor="text1"/>
+              <w:left w:val="single" w:sz="4" w:space="0" w:color="000000" w:themeColor="text1"/>
+              <w:bottom w:val="single" w:sz="4" w:space="0" w:color="000000" w:themeColor="text1"/>
+              <w:right w:val="single" w:sz="4" w:space="0" w:color="000000" w:themeColor="text1"/>
+            </w:tcBorders>
+            <w:hideMark/>
+          </w:tcPr>
+          <w:p>
+            <w:r>
+              <w:t>Спеціальні вимоги</w:t>
+            </w:r>
+          </w:p>
+        </w:tc>
+        <w:tc>
+          <w:tcPr>
+            <w:tcW w:w="4621" w:type="dxa"/>
+            <w:tcBorders>
+              <w:top w:val="single" w:sz="4" w:space="0" w:color="000000" w:themeColor="text1"/>
+              <w:left w:val="single" w:sz="4" w:space="0" w:color="000000" w:themeColor="text1"/>
+              <w:bottom w:val="single" w:sz="4" w:space="0" w:color="000000" w:themeColor="text1"/>
+              <w:right w:val="single" w:sz="4" w:space="0" w:color="000000" w:themeColor="text1"/>
+            </w:tcBorders>
+            <w:hideMark/>
+          </w:tcPr>
+          <w:p>
+            <w:r>
+              <w:t>Відсутні</w:t>
+            </w:r>
+          </w:p>
         </w:tc>
       </w:tr>
     </w:tbl>
     <w:p/>
+    <w:tbl>
+      <w:tblPr>
+        <w:tblStyle w:val="a3"/>
+        <w:tblW w:w="0" w:type="auto"/>
+        <w:tblLook w:val="04A0"/>
+      </w:tblPr>
+      <w:tblGrid>
+        <w:gridCol w:w="2093"/>
+        <w:gridCol w:w="7149"/>
+      </w:tblGrid>
+      <w:tr>
+        <w:tc>
+          <w:tcPr>
+            <w:tcW w:w="9242" w:type="dxa"/>
+            <w:gridSpan w:val="2"/>
+            <w:tcBorders>
+              <w:top w:val="single" w:sz="4" w:space="0" w:color="000000" w:themeColor="text1"/>
+              <w:left w:val="single" w:sz="4" w:space="0" w:color="000000" w:themeColor="text1"/>
+              <w:bottom w:val="single" w:sz="4" w:space="0" w:color="000000" w:themeColor="text1"/>
+              <w:right w:val="single" w:sz="4" w:space="0" w:color="000000" w:themeColor="text1"/>
+            </w:tcBorders>
+            <w:hideMark/>
+          </w:tcPr>
+          <w:p>
+            <w:r>
+              <w:t>Розширення</w:t>
+            </w:r>
+          </w:p>
+        </w:tc>
+      </w:tr>
+      <w:tr>
+        <w:tc>
+          <w:tcPr>
+            <w:tcW w:w="2093" w:type="dxa"/>
+            <w:tcBorders>
+              <w:top w:val="single" w:sz="4" w:space="0" w:color="000000" w:themeColor="text1"/>
+              <w:left w:val="single" w:sz="4" w:space="0" w:color="000000" w:themeColor="text1"/>
+              <w:bottom w:val="single" w:sz="4" w:space="0" w:color="000000" w:themeColor="text1"/>
+              <w:right w:val="single" w:sz="4" w:space="0" w:color="000000" w:themeColor="text1"/>
+            </w:tcBorders>
+            <w:hideMark/>
+          </w:tcPr>
+          <w:p>
+            <w:r>
+              <w:t>1</w:t>
+            </w:r>
+            <w:r>
+              <w:rPr>
+                <w:lang w:val="en-US"/>
+              </w:rPr>
+              <w:t>)</w:t>
+            </w:r>
+            <w:r>
+              <w:t>а</w:t>
+            </w:r>
+          </w:p>
+        </w:tc>
+        <w:tc>
+          <w:tcPr>
+            <w:tcW w:w="7149" w:type="dxa"/>
+            <w:tcBorders>
+              <w:top w:val="single" w:sz="4" w:space="0" w:color="000000" w:themeColor="text1"/>
+              <w:left w:val="single" w:sz="4" w:space="0" w:color="000000" w:themeColor="text1"/>
+              <w:bottom w:val="single" w:sz="4" w:space="0" w:color="000000" w:themeColor="text1"/>
+              <w:right w:val="single" w:sz="4" w:space="0" w:color="000000" w:themeColor="text1"/>
+            </w:tcBorders>
+            <w:hideMark/>
+          </w:tcPr>
+          <w:p>
+            <w:r>
+              <w:t>Користувача не зареєстрований в системі. Користувач реєструється в системі (вводить логін, пароль, за бажанням заповнює базові вподобання щодо книг</w:t>
+            </w:r>
+            <w:r>
+              <w:rPr>
+                <w:lang w:val="ru-RU"/>
+              </w:rPr>
+              <w:t xml:space="preserve">: </w:t>
+            </w:r>
+            <w:r>
+              <w:t>жанр, автор, роки видання, видавництво) . Перехід на етап 1.</w:t>
+            </w:r>
+          </w:p>
+        </w:tc>
+      </w:tr>
+      <w:tr>
+        <w:tc>
+          <w:tcPr>
+            <w:tcW w:w="2093" w:type="dxa"/>
+            <w:tcBorders>
+              <w:top w:val="single" w:sz="4" w:space="0" w:color="000000" w:themeColor="text1"/>
+              <w:left w:val="single" w:sz="4" w:space="0" w:color="000000" w:themeColor="text1"/>
+              <w:bottom w:val="single" w:sz="4" w:space="0" w:color="000000" w:themeColor="text1"/>
+              <w:right w:val="single" w:sz="4" w:space="0" w:color="000000" w:themeColor="text1"/>
+            </w:tcBorders>
+            <w:hideMark/>
+          </w:tcPr>
+          <w:p>
+            <w:pPr>
+              <w:rPr>
+                <w:lang w:val="en-US"/>
+              </w:rPr>
+            </w:pPr>
+            <w:r>
+              <w:rPr>
+                <w:lang w:val="en-US"/>
+              </w:rPr>
+              <w:t>2a.</w:t>
+            </w:r>
+            <w:r>
+              <w:t>3</w:t>
+            </w:r>
+            <w:r>
+              <w:rPr>
+                <w:lang w:val="en-US"/>
+              </w:rPr>
+              <w:t>)a</w:t>
+            </w:r>
+          </w:p>
+        </w:tc>
+        <w:tc>
+          <w:tcPr>
+            <w:tcW w:w="7149" w:type="dxa"/>
+            <w:tcBorders>
+              <w:top w:val="single" w:sz="4" w:space="0" w:color="000000" w:themeColor="text1"/>
+              <w:left w:val="single" w:sz="4" w:space="0" w:color="000000" w:themeColor="text1"/>
+              <w:bottom w:val="single" w:sz="4" w:space="0" w:color="000000" w:themeColor="text1"/>
+              <w:right w:val="single" w:sz="4" w:space="0" w:color="000000" w:themeColor="text1"/>
+            </w:tcBorders>
+            <w:hideMark/>
+          </w:tcPr>
+          <w:p>
+            <w:r>
+              <w:t>Користувач не обирає жодних фільтрів, натиснувши пошук книги. Система виводить попередження про неможливість пошуку. Перехід на етап 2</w:t>
+            </w:r>
+          </w:p>
+        </w:tc>
+      </w:tr>
+      <w:tr>
+        <w:tc>
+          <w:tcPr>
+            <w:tcW w:w="2093" w:type="dxa"/>
+            <w:tcBorders>
+              <w:top w:val="single" w:sz="4" w:space="0" w:color="000000" w:themeColor="text1"/>
+              <w:left w:val="single" w:sz="4" w:space="0" w:color="000000" w:themeColor="text1"/>
+              <w:bottom w:val="single" w:sz="4" w:space="0" w:color="000000" w:themeColor="text1"/>
+              <w:right w:val="single" w:sz="4" w:space="0" w:color="000000" w:themeColor="text1"/>
+            </w:tcBorders>
+            <w:hideMark/>
+          </w:tcPr>
+          <w:p>
+            <w:pPr>
+              <w:rPr>
+                <w:lang w:val="ru-RU"/>
+              </w:rPr>
+            </w:pPr>
+            <w:r>
+              <w:t>2</w:t>
+            </w:r>
+            <w:r>
+              <w:rPr>
+                <w:lang w:val="en-US"/>
+              </w:rPr>
+              <w:t>a</w:t>
+            </w:r>
+            <w:r>
+              <w:rPr>
+                <w:lang w:val="ru-RU"/>
+              </w:rPr>
+              <w:t>.3)</w:t>
+            </w:r>
+            <w:r>
+              <w:rPr>
+                <w:lang w:val="en-US"/>
+              </w:rPr>
+              <w:t>b</w:t>
+            </w:r>
+          </w:p>
+        </w:tc>
+        <w:tc>
+          <w:tcPr>
+            <w:tcW w:w="7149" w:type="dxa"/>
+            <w:tcBorders>
+              <w:top w:val="single" w:sz="4" w:space="0" w:color="000000" w:themeColor="text1"/>
+              <w:left w:val="single" w:sz="4" w:space="0" w:color="000000" w:themeColor="text1"/>
+              <w:bottom w:val="single" w:sz="4" w:space="0" w:color="000000" w:themeColor="text1"/>
+              <w:right w:val="single" w:sz="4" w:space="0" w:color="000000" w:themeColor="text1"/>
+            </w:tcBorders>
+            <w:hideMark/>
+          </w:tcPr>
+          <w:p>
+            <w:r>
+              <w:t xml:space="preserve">Книгу в системі не знайдено.Система виводить відповідне повідомлення («книги немає в системі»). Система пропонує ввести книгу в базу. Якщо користувач погоджується, то система вносить у базу книгу, з інформацією вказаною у фільтрі, далі перхід на етап 3.  Якщо користувач не бажає </w:t>
+            </w:r>
+            <w:r>
+              <w:lastRenderedPageBreak/>
+              <w:t>внести книгу в базу, то перехід на етап 2</w:t>
+            </w:r>
+          </w:p>
+        </w:tc>
+      </w:tr>
+      <w:tr>
+        <w:tc>
+          <w:tcPr>
+            <w:tcW w:w="2093" w:type="dxa"/>
+            <w:tcBorders>
+              <w:top w:val="single" w:sz="4" w:space="0" w:color="000000" w:themeColor="text1"/>
+              <w:left w:val="single" w:sz="4" w:space="0" w:color="000000" w:themeColor="text1"/>
+              <w:bottom w:val="single" w:sz="4" w:space="0" w:color="000000" w:themeColor="text1"/>
+              <w:right w:val="single" w:sz="4" w:space="0" w:color="000000" w:themeColor="text1"/>
+            </w:tcBorders>
+            <w:hideMark/>
+          </w:tcPr>
+          <w:p>
+            <w:pPr>
+              <w:rPr>
+                <w:lang w:val="ru-RU"/>
+              </w:rPr>
+            </w:pPr>
+            <w:r>
+              <w:rPr>
+                <w:lang w:val="ru-RU"/>
+              </w:rPr>
+              <w:lastRenderedPageBreak/>
+              <w:t>2</w:t>
+            </w:r>
+            <w:r>
+              <w:rPr>
+                <w:lang w:val="en-US"/>
+              </w:rPr>
+              <w:t>b</w:t>
+            </w:r>
+            <w:r>
+              <w:rPr>
+                <w:lang w:val="ru-RU"/>
+              </w:rPr>
+              <w:t>.1)</w:t>
+            </w:r>
+            <w:r>
+              <w:rPr>
+                <w:lang w:val="en-US"/>
+              </w:rPr>
+              <w:t>a</w:t>
+            </w:r>
+          </w:p>
+        </w:tc>
+        <w:tc>
+          <w:tcPr>
+            <w:tcW w:w="7149" w:type="dxa"/>
+            <w:tcBorders>
+              <w:top w:val="single" w:sz="4" w:space="0" w:color="000000" w:themeColor="text1"/>
+              <w:left w:val="single" w:sz="4" w:space="0" w:color="000000" w:themeColor="text1"/>
+              <w:bottom w:val="single" w:sz="4" w:space="0" w:color="000000" w:themeColor="text1"/>
+              <w:right w:val="single" w:sz="4" w:space="0" w:color="000000" w:themeColor="text1"/>
+            </w:tcBorders>
+            <w:hideMark/>
+          </w:tcPr>
+          <w:p>
+            <w:r>
+              <w:t>У користувача у профілі не вказано вподобань/не було активних дій шодо придбання/обміну/купівлі книг, тому система генерує випадкову підбірку рекомендацій (необов’язково цікавих користувачеві)</w:t>
+            </w:r>
+            <w:r>
+              <w:rPr>
+                <w:lang w:val="ru-RU"/>
+              </w:rPr>
+              <w:t xml:space="preserve">. </w:t>
+            </w:r>
+            <w:r>
+              <w:t>Перехід на етап 3</w:t>
+            </w:r>
+          </w:p>
+        </w:tc>
+      </w:tr>
+      <w:tr>
+        <w:tc>
+          <w:tcPr>
+            <w:tcW w:w="2093" w:type="dxa"/>
+            <w:tcBorders>
+              <w:top w:val="single" w:sz="4" w:space="0" w:color="000000" w:themeColor="text1"/>
+              <w:left w:val="single" w:sz="4" w:space="0" w:color="000000" w:themeColor="text1"/>
+              <w:bottom w:val="single" w:sz="4" w:space="0" w:color="000000" w:themeColor="text1"/>
+              <w:right w:val="single" w:sz="4" w:space="0" w:color="000000" w:themeColor="text1"/>
+            </w:tcBorders>
+            <w:hideMark/>
+          </w:tcPr>
+          <w:p>
+            <w:pPr>
+              <w:rPr>
+                <w:lang w:val="ru-RU"/>
+              </w:rPr>
+            </w:pPr>
+            <w:r>
+              <w:rPr>
+                <w:lang w:val="ru-RU"/>
+              </w:rPr>
+              <w:t>*</w:t>
+            </w:r>
+          </w:p>
+        </w:tc>
+        <w:tc>
+          <w:tcPr>
+            <w:tcW w:w="7149" w:type="dxa"/>
+            <w:tcBorders>
+              <w:top w:val="single" w:sz="4" w:space="0" w:color="000000" w:themeColor="text1"/>
+              <w:left w:val="single" w:sz="4" w:space="0" w:color="000000" w:themeColor="text1"/>
+              <w:bottom w:val="single" w:sz="4" w:space="0" w:color="000000" w:themeColor="text1"/>
+              <w:right w:val="single" w:sz="4" w:space="0" w:color="000000" w:themeColor="text1"/>
+            </w:tcBorders>
+            <w:hideMark/>
+          </w:tcPr>
+          <w:p>
+            <w:r>
+              <w:t>Немає доступу до БД книг. Система видає відповідне повідомлення «Пошук не доступний». Результат: користувач не може знайти книгу</w:t>
+            </w:r>
+          </w:p>
+        </w:tc>
+      </w:tr>
+    </w:tbl>
+    <w:p/>
+    <w:p>
+      <w:r>
+        <w:t>Графічна модель</w:t>
+      </w:r>
+    </w:p>
+    <w:p>
+      <w:pPr>
+        <w:rPr>
+          <w:lang w:val="en-US"/>
+        </w:rPr>
+      </w:pPr>
+    </w:p>
     <w:p/>
     <w:sectPr>
       <w:pgSz w:w="11906" w:h="16838"/>
@@ -154,6 +908,431 @@
     </w:sectPr>
   </w:body>
 </w:document>
+</file>
+
+<file path=word/numbering.xml><?xml version="1.0" encoding="utf-8"?>
+<w:numbering xmlns:ve="http://schemas.openxmlformats.org/markup-compatibility/2006" xmlns:o="urn:schemas-microsoft-com:office:office" xmlns:r="http://schemas.openxmlformats.org/officeDocument/2006/relationships" xmlns:m="http://schemas.openxmlformats.org/officeDocument/2006/math" xmlns:v="urn:schemas-microsoft-com:vml" xmlns:wp="http://schemas.openxmlformats.org/drawingml/2006/wordprocessingDrawing" xmlns:w10="urn:schemas-microsoft-com:office:word" xmlns:w="http://schemas.openxmlformats.org/wordprocessingml/2006/main" xmlns:wne="http://schemas.microsoft.com/office/word/2006/wordml">
+  <w:abstractNum w:abstractNumId="0">
+    <w:nsid w:val="1FF1167E"/>
+    <w:multiLevelType w:val="hybridMultilevel"/>
+    <w:tmpl w:val="63FAE344"/>
+    <w:lvl w:ilvl="0" w:tplc="0422000F">
+      <w:start w:val="4"/>
+      <w:numFmt w:val="decimal"/>
+      <w:lvlText w:val="%1."/>
+      <w:lvlJc w:val="left"/>
+      <w:pPr>
+        <w:ind w:left="720" w:hanging="360"/>
+      </w:pPr>
+    </w:lvl>
+    <w:lvl w:ilvl="1" w:tplc="04220019">
+      <w:start w:val="1"/>
+      <w:numFmt w:val="decimal"/>
+      <w:lvlText w:val="%2."/>
+      <w:lvlJc w:val="left"/>
+      <w:pPr>
+        <w:tabs>
+          <w:tab w:val="num" w:pos="1440"/>
+        </w:tabs>
+        <w:ind w:left="1440" w:hanging="360"/>
+      </w:pPr>
+    </w:lvl>
+    <w:lvl w:ilvl="2" w:tplc="0422001B">
+      <w:start w:val="1"/>
+      <w:numFmt w:val="decimal"/>
+      <w:lvlText w:val="%3."/>
+      <w:lvlJc w:val="left"/>
+      <w:pPr>
+        <w:tabs>
+          <w:tab w:val="num" w:pos="2160"/>
+        </w:tabs>
+        <w:ind w:left="2160" w:hanging="360"/>
+      </w:pPr>
+    </w:lvl>
+    <w:lvl w:ilvl="3" w:tplc="0422000F">
+      <w:start w:val="1"/>
+      <w:numFmt w:val="decimal"/>
+      <w:lvlText w:val="%4."/>
+      <w:lvlJc w:val="left"/>
+      <w:pPr>
+        <w:tabs>
+          <w:tab w:val="num" w:pos="2880"/>
+        </w:tabs>
+        <w:ind w:left="2880" w:hanging="360"/>
+      </w:pPr>
+    </w:lvl>
+    <w:lvl w:ilvl="4" w:tplc="04220019">
+      <w:start w:val="1"/>
+      <w:numFmt w:val="decimal"/>
+      <w:lvlText w:val="%5."/>
+      <w:lvlJc w:val="left"/>
+      <w:pPr>
+        <w:tabs>
+          <w:tab w:val="num" w:pos="3600"/>
+        </w:tabs>
+        <w:ind w:left="3600" w:hanging="360"/>
+      </w:pPr>
+    </w:lvl>
+    <w:lvl w:ilvl="5" w:tplc="0422001B">
+      <w:start w:val="1"/>
+      <w:numFmt w:val="decimal"/>
+      <w:lvlText w:val="%6."/>
+      <w:lvlJc w:val="left"/>
+      <w:pPr>
+        <w:tabs>
+          <w:tab w:val="num" w:pos="4320"/>
+        </w:tabs>
+        <w:ind w:left="4320" w:hanging="360"/>
+      </w:pPr>
+    </w:lvl>
+    <w:lvl w:ilvl="6" w:tplc="0422000F">
+      <w:start w:val="1"/>
+      <w:numFmt w:val="decimal"/>
+      <w:lvlText w:val="%7."/>
+      <w:lvlJc w:val="left"/>
+      <w:pPr>
+        <w:tabs>
+          <w:tab w:val="num" w:pos="5040"/>
+        </w:tabs>
+        <w:ind w:left="5040" w:hanging="360"/>
+      </w:pPr>
+    </w:lvl>
+    <w:lvl w:ilvl="7" w:tplc="04220019">
+      <w:start w:val="1"/>
+      <w:numFmt w:val="decimal"/>
+      <w:lvlText w:val="%8."/>
+      <w:lvlJc w:val="left"/>
+      <w:pPr>
+        <w:tabs>
+          <w:tab w:val="num" w:pos="5760"/>
+        </w:tabs>
+        <w:ind w:left="5760" w:hanging="360"/>
+      </w:pPr>
+    </w:lvl>
+    <w:lvl w:ilvl="8" w:tplc="0422001B">
+      <w:start w:val="1"/>
+      <w:numFmt w:val="decimal"/>
+      <w:lvlText w:val="%9."/>
+      <w:lvlJc w:val="left"/>
+      <w:pPr>
+        <w:tabs>
+          <w:tab w:val="num" w:pos="6480"/>
+        </w:tabs>
+        <w:ind w:left="6480" w:hanging="360"/>
+      </w:pPr>
+    </w:lvl>
+  </w:abstractNum>
+  <w:abstractNum w:abstractNumId="1">
+    <w:nsid w:val="33697F32"/>
+    <w:multiLevelType w:val="hybridMultilevel"/>
+    <w:tmpl w:val="8026D784"/>
+    <w:lvl w:ilvl="0" w:tplc="0422000F">
+      <w:start w:val="1"/>
+      <w:numFmt w:val="decimal"/>
+      <w:lvlText w:val="%1."/>
+      <w:lvlJc w:val="left"/>
+      <w:pPr>
+        <w:ind w:left="720" w:hanging="360"/>
+      </w:pPr>
+    </w:lvl>
+    <w:lvl w:ilvl="1" w:tplc="04220019">
+      <w:start w:val="1"/>
+      <w:numFmt w:val="decimal"/>
+      <w:lvlText w:val="%2."/>
+      <w:lvlJc w:val="left"/>
+      <w:pPr>
+        <w:tabs>
+          <w:tab w:val="num" w:pos="1440"/>
+        </w:tabs>
+        <w:ind w:left="1440" w:hanging="360"/>
+      </w:pPr>
+    </w:lvl>
+    <w:lvl w:ilvl="2" w:tplc="0422001B">
+      <w:start w:val="1"/>
+      <w:numFmt w:val="decimal"/>
+      <w:lvlText w:val="%3."/>
+      <w:lvlJc w:val="left"/>
+      <w:pPr>
+        <w:tabs>
+          <w:tab w:val="num" w:pos="2160"/>
+        </w:tabs>
+        <w:ind w:left="2160" w:hanging="360"/>
+      </w:pPr>
+    </w:lvl>
+    <w:lvl w:ilvl="3" w:tplc="0422000F">
+      <w:start w:val="1"/>
+      <w:numFmt w:val="decimal"/>
+      <w:lvlText w:val="%4."/>
+      <w:lvlJc w:val="left"/>
+      <w:pPr>
+        <w:tabs>
+          <w:tab w:val="num" w:pos="2880"/>
+        </w:tabs>
+        <w:ind w:left="2880" w:hanging="360"/>
+      </w:pPr>
+    </w:lvl>
+    <w:lvl w:ilvl="4" w:tplc="04220019">
+      <w:start w:val="1"/>
+      <w:numFmt w:val="decimal"/>
+      <w:lvlText w:val="%5."/>
+      <w:lvlJc w:val="left"/>
+      <w:pPr>
+        <w:tabs>
+          <w:tab w:val="num" w:pos="3600"/>
+        </w:tabs>
+        <w:ind w:left="3600" w:hanging="360"/>
+      </w:pPr>
+    </w:lvl>
+    <w:lvl w:ilvl="5" w:tplc="0422001B">
+      <w:start w:val="1"/>
+      <w:numFmt w:val="decimal"/>
+      <w:lvlText w:val="%6."/>
+      <w:lvlJc w:val="left"/>
+      <w:pPr>
+        <w:tabs>
+          <w:tab w:val="num" w:pos="4320"/>
+        </w:tabs>
+        <w:ind w:left="4320" w:hanging="360"/>
+      </w:pPr>
+    </w:lvl>
+    <w:lvl w:ilvl="6" w:tplc="0422000F">
+      <w:start w:val="1"/>
+      <w:numFmt w:val="decimal"/>
+      <w:lvlText w:val="%7."/>
+      <w:lvlJc w:val="left"/>
+      <w:pPr>
+        <w:tabs>
+          <w:tab w:val="num" w:pos="5040"/>
+        </w:tabs>
+        <w:ind w:left="5040" w:hanging="360"/>
+      </w:pPr>
+    </w:lvl>
+    <w:lvl w:ilvl="7" w:tplc="04220019">
+      <w:start w:val="1"/>
+      <w:numFmt w:val="decimal"/>
+      <w:lvlText w:val="%8."/>
+      <w:lvlJc w:val="left"/>
+      <w:pPr>
+        <w:tabs>
+          <w:tab w:val="num" w:pos="5760"/>
+        </w:tabs>
+        <w:ind w:left="5760" w:hanging="360"/>
+      </w:pPr>
+    </w:lvl>
+    <w:lvl w:ilvl="8" w:tplc="0422001B">
+      <w:start w:val="1"/>
+      <w:numFmt w:val="decimal"/>
+      <w:lvlText w:val="%9."/>
+      <w:lvlJc w:val="left"/>
+      <w:pPr>
+        <w:tabs>
+          <w:tab w:val="num" w:pos="6480"/>
+        </w:tabs>
+        <w:ind w:left="6480" w:hanging="360"/>
+      </w:pPr>
+    </w:lvl>
+  </w:abstractNum>
+  <w:abstractNum w:abstractNumId="2">
+    <w:nsid w:val="49546D9A"/>
+    <w:multiLevelType w:val="hybridMultilevel"/>
+    <w:tmpl w:val="6114A45C"/>
+    <w:lvl w:ilvl="0" w:tplc="0422000F">
+      <w:start w:val="1"/>
+      <w:numFmt w:val="decimal"/>
+      <w:lvlText w:val="%1."/>
+      <w:lvlJc w:val="left"/>
+      <w:pPr>
+        <w:ind w:left="720" w:hanging="360"/>
+      </w:pPr>
+    </w:lvl>
+    <w:lvl w:ilvl="1" w:tplc="04220019">
+      <w:start w:val="1"/>
+      <w:numFmt w:val="decimal"/>
+      <w:lvlText w:val="%2."/>
+      <w:lvlJc w:val="left"/>
+      <w:pPr>
+        <w:tabs>
+          <w:tab w:val="num" w:pos="1440"/>
+        </w:tabs>
+        <w:ind w:left="1440" w:hanging="360"/>
+      </w:pPr>
+    </w:lvl>
+    <w:lvl w:ilvl="2" w:tplc="0422001B">
+      <w:start w:val="1"/>
+      <w:numFmt w:val="decimal"/>
+      <w:lvlText w:val="%3."/>
+      <w:lvlJc w:val="left"/>
+      <w:pPr>
+        <w:tabs>
+          <w:tab w:val="num" w:pos="2160"/>
+        </w:tabs>
+        <w:ind w:left="2160" w:hanging="360"/>
+      </w:pPr>
+    </w:lvl>
+    <w:lvl w:ilvl="3" w:tplc="0422000F">
+      <w:start w:val="1"/>
+      <w:numFmt w:val="decimal"/>
+      <w:lvlText w:val="%4."/>
+      <w:lvlJc w:val="left"/>
+      <w:pPr>
+        <w:tabs>
+          <w:tab w:val="num" w:pos="2880"/>
+        </w:tabs>
+        <w:ind w:left="2880" w:hanging="360"/>
+      </w:pPr>
+    </w:lvl>
+    <w:lvl w:ilvl="4" w:tplc="04220019">
+      <w:start w:val="1"/>
+      <w:numFmt w:val="decimal"/>
+      <w:lvlText w:val="%5."/>
+      <w:lvlJc w:val="left"/>
+      <w:pPr>
+        <w:tabs>
+          <w:tab w:val="num" w:pos="3600"/>
+        </w:tabs>
+        <w:ind w:left="3600" w:hanging="360"/>
+      </w:pPr>
+    </w:lvl>
+    <w:lvl w:ilvl="5" w:tplc="0422001B">
+      <w:start w:val="1"/>
+      <w:numFmt w:val="decimal"/>
+      <w:lvlText w:val="%6."/>
+      <w:lvlJc w:val="left"/>
+      <w:pPr>
+        <w:tabs>
+          <w:tab w:val="num" w:pos="4320"/>
+        </w:tabs>
+        <w:ind w:left="4320" w:hanging="360"/>
+      </w:pPr>
+    </w:lvl>
+    <w:lvl w:ilvl="6" w:tplc="0422000F">
+      <w:start w:val="1"/>
+      <w:numFmt w:val="decimal"/>
+      <w:lvlText w:val="%7."/>
+      <w:lvlJc w:val="left"/>
+      <w:pPr>
+        <w:tabs>
+          <w:tab w:val="num" w:pos="5040"/>
+        </w:tabs>
+        <w:ind w:left="5040" w:hanging="360"/>
+      </w:pPr>
+    </w:lvl>
+    <w:lvl w:ilvl="7" w:tplc="04220019">
+      <w:start w:val="1"/>
+      <w:numFmt w:val="decimal"/>
+      <w:lvlText w:val="%8."/>
+      <w:lvlJc w:val="left"/>
+      <w:pPr>
+        <w:tabs>
+          <w:tab w:val="num" w:pos="5760"/>
+        </w:tabs>
+        <w:ind w:left="5760" w:hanging="360"/>
+      </w:pPr>
+    </w:lvl>
+    <w:lvl w:ilvl="8" w:tplc="0422001B">
+      <w:start w:val="1"/>
+      <w:numFmt w:val="decimal"/>
+      <w:lvlText w:val="%9."/>
+      <w:lvlJc w:val="left"/>
+      <w:pPr>
+        <w:tabs>
+          <w:tab w:val="num" w:pos="6480"/>
+        </w:tabs>
+        <w:ind w:left="6480" w:hanging="360"/>
+      </w:pPr>
+    </w:lvl>
+  </w:abstractNum>
+  <w:num w:numId="1">
+    <w:abstractNumId w:val="1"/>
+    <w:lvlOverride w:ilvl="0">
+      <w:startOverride w:val="1"/>
+    </w:lvlOverride>
+    <w:lvlOverride w:ilvl="1">
+      <w:startOverride w:val="1"/>
+    </w:lvlOverride>
+    <w:lvlOverride w:ilvl="2">
+      <w:startOverride w:val="1"/>
+    </w:lvlOverride>
+    <w:lvlOverride w:ilvl="3">
+      <w:startOverride w:val="1"/>
+    </w:lvlOverride>
+    <w:lvlOverride w:ilvl="4">
+      <w:startOverride w:val="1"/>
+    </w:lvlOverride>
+    <w:lvlOverride w:ilvl="5">
+      <w:startOverride w:val="1"/>
+    </w:lvlOverride>
+    <w:lvlOverride w:ilvl="6">
+      <w:startOverride w:val="1"/>
+    </w:lvlOverride>
+    <w:lvlOverride w:ilvl="7">
+      <w:startOverride w:val="1"/>
+    </w:lvlOverride>
+    <w:lvlOverride w:ilvl="8">
+      <w:startOverride w:val="1"/>
+    </w:lvlOverride>
+  </w:num>
+  <w:num w:numId="2">
+    <w:abstractNumId w:val="0"/>
+    <w:lvlOverride w:ilvl="0">
+      <w:startOverride w:val="4"/>
+    </w:lvlOverride>
+    <w:lvlOverride w:ilvl="1">
+      <w:startOverride w:val="1"/>
+    </w:lvlOverride>
+    <w:lvlOverride w:ilvl="2">
+      <w:startOverride w:val="1"/>
+    </w:lvlOverride>
+    <w:lvlOverride w:ilvl="3">
+      <w:startOverride w:val="1"/>
+    </w:lvlOverride>
+    <w:lvlOverride w:ilvl="4">
+      <w:startOverride w:val="1"/>
+    </w:lvlOverride>
+    <w:lvlOverride w:ilvl="5">
+      <w:startOverride w:val="1"/>
+    </w:lvlOverride>
+    <w:lvlOverride w:ilvl="6">
+      <w:startOverride w:val="1"/>
+    </w:lvlOverride>
+    <w:lvlOverride w:ilvl="7">
+      <w:startOverride w:val="1"/>
+    </w:lvlOverride>
+    <w:lvlOverride w:ilvl="8">
+      <w:startOverride w:val="1"/>
+    </w:lvlOverride>
+  </w:num>
+  <w:num w:numId="3">
+    <w:abstractNumId w:val="2"/>
+    <w:lvlOverride w:ilvl="0">
+      <w:startOverride w:val="1"/>
+    </w:lvlOverride>
+    <w:lvlOverride w:ilvl="1">
+      <w:startOverride w:val="1"/>
+    </w:lvlOverride>
+    <w:lvlOverride w:ilvl="2">
+      <w:startOverride w:val="1"/>
+    </w:lvlOverride>
+    <w:lvlOverride w:ilvl="3">
+      <w:startOverride w:val="1"/>
+    </w:lvlOverride>
+    <w:lvlOverride w:ilvl="4">
+      <w:startOverride w:val="1"/>
+    </w:lvlOverride>
+    <w:lvlOverride w:ilvl="5">
+      <w:startOverride w:val="1"/>
+    </w:lvlOverride>
+    <w:lvlOverride w:ilvl="6">
+      <w:startOverride w:val="1"/>
+    </w:lvlOverride>
+    <w:lvlOverride w:ilvl="7">
+      <w:startOverride w:val="1"/>
+    </w:lvlOverride>
+    <w:lvlOverride w:ilvl="8">
+      <w:startOverride w:val="1"/>
+    </w:lvlOverride>
+  </w:num>
+</w:numbering>
 </file>
 
 <file path=word/styles.xml><?xml version="1.0" encoding="utf-8"?>
@@ -370,6 +1549,17 @@
         <w:right w:w="108" w:type="dxa"/>
       </w:tblCellMar>
     </w:tblPr>
+  </w:style>
+  <w:style w:type="paragraph" w:styleId="a4">
+    <w:name w:val="List Paragraph"/>
+    <w:basedOn w:val="a"/>
+    <w:uiPriority w:val="34"/>
+    <w:qFormat/>
+    <w:rsid w:val="003E350A"/>
+    <w:pPr>
+      <w:ind w:left="720"/>
+      <w:contextualSpacing/>
+    </w:pPr>
   </w:style>
 </w:styles>
 </file>

</xml_diff>

<commit_message>
Added sequence UML to the searchBook function
</commit_message>
<xml_diff>
--- a/system_modelling/system_model.docx
+++ b/system_modelling/system_model.docx
@@ -3,8 +3,18 @@
 <w:document xmlns:ve="http://schemas.openxmlformats.org/markup-compatibility/2006" xmlns:o="urn:schemas-microsoft-com:office:office" xmlns:r="http://schemas.openxmlformats.org/officeDocument/2006/relationships" xmlns:m="http://schemas.openxmlformats.org/officeDocument/2006/math" xmlns:v="urn:schemas-microsoft-com:vml" xmlns:wp="http://schemas.openxmlformats.org/drawingml/2006/wordprocessingDrawing" xmlns:w10="urn:schemas-microsoft-com:office:word" xmlns:w="http://schemas.openxmlformats.org/wordprocessingml/2006/main" xmlns:wne="http://schemas.microsoft.com/office/word/2006/wordml">
   <w:body>
     <w:p>
+      <w:pPr>
+        <w:rPr>
+          <w:rFonts w:ascii="Times New Roman" w:hAnsi="Times New Roman" w:cs="Times New Roman"/>
+          <w:sz w:val="28"/>
+          <w:szCs w:val="28"/>
+        </w:rPr>
+      </w:pPr>
       <w:r>
         <w:rPr>
+          <w:rFonts w:ascii="Times New Roman" w:hAnsi="Times New Roman" w:cs="Times New Roman"/>
+          <w:sz w:val="28"/>
+          <w:szCs w:val="28"/>
           <w:lang w:val="en-US"/>
         </w:rPr>
         <w:t>Use case</w:t>
@@ -888,7 +898,20 @@
     </w:tbl>
     <w:p/>
     <w:p>
+      <w:pPr>
+        <w:rPr>
+          <w:rFonts w:ascii="Times New Roman" w:hAnsi="Times New Roman" w:cs="Times New Roman"/>
+          <w:sz w:val="28"/>
+          <w:szCs w:val="28"/>
+          <w:lang w:val="en-US"/>
+        </w:rPr>
+      </w:pPr>
       <w:r>
+        <w:rPr>
+          <w:rFonts w:ascii="Times New Roman" w:hAnsi="Times New Roman" w:cs="Times New Roman"/>
+          <w:sz w:val="28"/>
+          <w:szCs w:val="28"/>
+        </w:rPr>
         <w:t>Графічна модель</w:t>
       </w:r>
     </w:p>
@@ -896,6 +919,92 @@
       <w:pPr>
         <w:rPr>
           <w:lang w:val="en-US"/>
+        </w:rPr>
+      </w:pPr>
+      <w:r>
+        <w:rPr>
+          <w:noProof/>
+        </w:rPr>
+        <w:drawing>
+          <wp:inline distT="0" distB="0" distL="0" distR="0">
+            <wp:extent cx="5731510" cy="4310282"/>
+            <wp:effectExtent l="19050" t="0" r="2540" b="0"/>
+            <wp:docPr id="1" name="Рисунок 1"/>
+            <wp:cNvGraphicFramePr>
+              <a:graphicFrameLocks xmlns:a="http://schemas.openxmlformats.org/drawingml/2006/main" noChangeAspect="1"/>
+            </wp:cNvGraphicFramePr>
+            <a:graphic xmlns:a="http://schemas.openxmlformats.org/drawingml/2006/main">
+              <a:graphicData uri="http://schemas.openxmlformats.org/drawingml/2006/picture">
+                <pic:pic xmlns:pic="http://schemas.openxmlformats.org/drawingml/2006/picture">
+                  <pic:nvPicPr>
+                    <pic:cNvPr id="0" name="Picture 1"/>
+                    <pic:cNvPicPr>
+                      <a:picLocks noChangeAspect="1" noChangeArrowheads="1"/>
+                    </pic:cNvPicPr>
+                  </pic:nvPicPr>
+                  <pic:blipFill>
+                    <a:blip r:embed="rId5"/>
+                    <a:srcRect/>
+                    <a:stretch>
+                      <a:fillRect/>
+                    </a:stretch>
+                  </pic:blipFill>
+                  <pic:spPr bwMode="auto">
+                    <a:xfrm>
+                      <a:off x="0" y="0"/>
+                      <a:ext cx="5731510" cy="4310282"/>
+                    </a:xfrm>
+                    <a:prstGeom prst="rect">
+                      <a:avLst/>
+                    </a:prstGeom>
+                    <a:noFill/>
+                    <a:ln w="9525">
+                      <a:noFill/>
+                      <a:miter lim="800000"/>
+                      <a:headEnd/>
+                      <a:tailEnd/>
+                    </a:ln>
+                  </pic:spPr>
+                </pic:pic>
+              </a:graphicData>
+            </a:graphic>
+          </wp:inline>
+        </w:drawing>
+      </w:r>
+    </w:p>
+    <w:p>
+      <w:pPr>
+        <w:jc w:val="center"/>
+      </w:pPr>
+      <w:r>
+        <w:t>Мал</w:t>
+      </w:r>
+      <w:r>
+        <w:rPr>
+          <w:lang w:val="ru-RU"/>
+        </w:rPr>
+        <w:t xml:space="preserve"> 1 – </w:t>
+      </w:r>
+      <w:r>
+        <w:rPr>
+          <w:lang w:val="en-US"/>
+        </w:rPr>
+        <w:t>UML</w:t>
+      </w:r>
+      <w:r>
+        <w:rPr>
+          <w:lang w:val="ru-RU"/>
+        </w:rPr>
+        <w:t>-</w:t>
+      </w:r>
+      <w:r>
+        <w:t>діаграма функції пошуку книги</w:t>
+      </w:r>
+    </w:p>
+    <w:p>
+      <w:pPr>
+        <w:rPr>
+          <w:lang w:val="ru-RU"/>
         </w:rPr>
       </w:pPr>
     </w:p>
@@ -1560,6 +1669,36 @@
       <w:ind w:left="720"/>
       <w:contextualSpacing/>
     </w:pPr>
+  </w:style>
+  <w:style w:type="paragraph" w:styleId="a5">
+    <w:name w:val="Balloon Text"/>
+    <w:basedOn w:val="a"/>
+    <w:link w:val="a6"/>
+    <w:uiPriority w:val="99"/>
+    <w:semiHidden/>
+    <w:unhideWhenUsed/>
+    <w:rsid w:val="003975A9"/>
+    <w:pPr>
+      <w:spacing w:after="0" w:line="240" w:lineRule="auto"/>
+    </w:pPr>
+    <w:rPr>
+      <w:rFonts w:ascii="Tahoma" w:hAnsi="Tahoma" w:cs="Tahoma"/>
+      <w:sz w:val="16"/>
+      <w:szCs w:val="16"/>
+    </w:rPr>
+  </w:style>
+  <w:style w:type="character" w:customStyle="1" w:styleId="a6">
+    <w:name w:val="Текст выноски Знак"/>
+    <w:basedOn w:val="a0"/>
+    <w:link w:val="a5"/>
+    <w:uiPriority w:val="99"/>
+    <w:semiHidden/>
+    <w:rsid w:val="003975A9"/>
+    <w:rPr>
+      <w:rFonts w:ascii="Tahoma" w:hAnsi="Tahoma" w:cs="Tahoma"/>
+      <w:sz w:val="16"/>
+      <w:szCs w:val="16"/>
+    </w:rPr>
   </w:style>
 </w:styles>
 </file>

</xml_diff>

<commit_message>
Added changed sequence diagram of book search to the document.
</commit_message>
<xml_diff>
--- a/system_modelling/system_model.docx
+++ b/system_modelling/system_model.docx
@@ -4827,9 +4827,9 @@
         <w:lastRenderedPageBreak/>
         <w:drawing>
           <wp:inline distT="0" distB="0" distL="0" distR="0">
-            <wp:extent cx="5731510" cy="4310282"/>
+            <wp:extent cx="5731510" cy="4879946"/>
             <wp:effectExtent l="19050" t="0" r="2540" b="0"/>
-            <wp:docPr id="1" name="Рисунок 1"/>
+            <wp:docPr id="4" name="Рисунок 1"/>
             <wp:cNvGraphicFramePr>
               <a:graphicFrameLocks xmlns:a="http://schemas.openxmlformats.org/drawingml/2006/main" noChangeAspect="1"/>
             </wp:cNvGraphicFramePr>
@@ -4852,7 +4852,7 @@
                   <pic:spPr bwMode="auto">
                     <a:xfrm>
                       <a:off x="0" y="0"/>
-                      <a:ext cx="5731510" cy="4310282"/>
+                      <a:ext cx="5731510" cy="4879946"/>
                     </a:xfrm>
                     <a:prstGeom prst="rect">
                       <a:avLst/>

</xml_diff>

<commit_message>
Changed sequence diagram to the bppk search
</commit_message>
<xml_diff>
--- a/system_modelling/system_model.docx
+++ b/system_modelling/system_model.docx
@@ -4827,9 +4827,9 @@
         <w:lastRenderedPageBreak/>
         <w:drawing>
           <wp:inline distT="0" distB="0" distL="0" distR="0">
-            <wp:extent cx="5731510" cy="4310282"/>
+            <wp:extent cx="5731510" cy="4879946"/>
             <wp:effectExtent l="19050" t="0" r="2540" b="0"/>
-            <wp:docPr id="1" name="Рисунок 1"/>
+            <wp:docPr id="4" name="Рисунок 1"/>
             <wp:cNvGraphicFramePr>
               <a:graphicFrameLocks xmlns:a="http://schemas.openxmlformats.org/drawingml/2006/main" noChangeAspect="1"/>
             </wp:cNvGraphicFramePr>
@@ -4852,7 +4852,7 @@
                   <pic:spPr bwMode="auto">
                     <a:xfrm>
                       <a:off x="0" y="0"/>
-                      <a:ext cx="5731510" cy="4310282"/>
+                      <a:ext cx="5731510" cy="4879946"/>
                     </a:xfrm>
                     <a:prstGeom prst="rect">
                       <a:avLst/>

</xml_diff>